<commit_message>
mod translate, loading, port 80
</commit_message>
<xml_diff>
--- a/docs/Google_cloud_and_demo_n_api_documentation.docx
+++ b/docs/Google_cloud_and_demo_n_api_documentation.docx
@@ -188,7 +188,7 @@
           <w:szCs w:val="22"/>
           <w:lang w:val="en-US"/>
         </w:rPr>
-        <w:t>This document provides all information to creating and setting up a Google Cloud Platform (GCP) virtual machine (VM) with Docker. You'll start by creating a VM instance in the Google Cloud Console, then you'll install Docker on that instance, and finally, you'll set up your Python service to run inside a Docker container. Here's a step-by-step guide:</w:t>
+        <w:t>This document provides all information to create and set up a Google Cloud Platform (GCP) virtual machine (VM) with Docker. You'll start by creating a VM instance in the Google Cloud Console, then you'll install Docker on that instance, and finally, you'll set up your Python service to run inside a Docker container. Here's a step-by-step guide:</w:t>
       </w:r>
     </w:p>
     <w:p>
@@ -618,6 +618,7 @@
         <w:pageBreakBefore w:val="0"/>
         <w:widowControl/>
         <w:numPr>
+          <w:ilvl w:val="0"/>
           <w:numId w:val="0"/>
         </w:numPr>
         <w:kinsoku/>
@@ -1394,7 +1395,273 @@
           <w:sz w:val="22"/>
           <w:szCs w:val="22"/>
         </w:rPr>
-        <w:t>stored in models directo</w:t>
+        <w:t>stored in models directory</w:t>
+      </w:r>
+    </w:p>
+    <w:p>
+      <w:pPr>
+        <w:rPr>
+          <w:rFonts w:hint="default"/>
+          <w:sz w:val="22"/>
+          <w:szCs w:val="22"/>
+        </w:rPr>
+      </w:pPr>
+    </w:p>
+    <w:p>
+      <w:pPr>
+        <w:pStyle w:val="2"/>
+        <w:bidi w:val="0"/>
+        <w:rPr>
+          <w:rFonts w:hint="default"/>
+        </w:rPr>
+      </w:pPr>
+      <w:r>
+        <w:rPr>
+          <w:rFonts w:hint="default"/>
+        </w:rPr>
+        <w:t xml:space="preserve">Step </w:t>
+      </w:r>
+      <w:r>
+        <w:rPr>
+          <w:rFonts w:hint="default"/>
+          <w:lang w:val="en-US"/>
+        </w:rPr>
+        <w:t>4</w:t>
+      </w:r>
+      <w:r>
+        <w:rPr>
+          <w:rFonts w:hint="default"/>
+        </w:rPr>
+        <w:t xml:space="preserve">: </w:t>
+      </w:r>
+      <w:r>
+        <w:rPr>
+          <w:rFonts w:hint="default"/>
+          <w:lang w:val="en-US"/>
+        </w:rPr>
+        <w:t>Run the s</w:t>
+      </w:r>
+      <w:r>
+        <w:rPr>
+          <w:rFonts w:hint="default"/>
+        </w:rPr>
+        <w:t>ervice</w:t>
+      </w:r>
+    </w:p>
+    <w:p>
+      <w:pPr>
+        <w:numPr>
+          <w:ilvl w:val="0"/>
+          <w:numId w:val="0"/>
+        </w:numPr>
+        <w:rPr>
+          <w:rFonts w:hint="default"/>
+          <w:sz w:val="22"/>
+          <w:szCs w:val="22"/>
+        </w:rPr>
+      </w:pPr>
+    </w:p>
+    <w:p>
+      <w:pPr>
+        <w:keepNext w:val="0"/>
+        <w:keepLines w:val="0"/>
+        <w:pageBreakBefore w:val="0"/>
+        <w:widowControl/>
+        <w:numPr>
+          <w:ilvl w:val="0"/>
+          <w:numId w:val="4"/>
+        </w:numPr>
+        <w:kinsoku/>
+        <w:wordWrap/>
+        <w:overflowPunct/>
+        <w:topLinePunct w:val="0"/>
+        <w:autoSpaceDE/>
+        <w:autoSpaceDN/>
+        <w:bidi w:val="0"/>
+        <w:adjustRightInd/>
+        <w:snapToGrid/>
+        <w:spacing w:line="360" w:lineRule="auto"/>
+        <w:ind w:left="418" w:leftChars="0" w:hanging="418" w:firstLineChars="0"/>
+        <w:jc w:val="left"/>
+        <w:textAlignment w:val="auto"/>
+        <w:rPr>
+          <w:rFonts w:hint="default"/>
+          <w:sz w:val="22"/>
+          <w:szCs w:val="22"/>
+        </w:rPr>
+      </w:pPr>
+      <w:r>
+        <w:rPr>
+          <w:rFonts w:hint="default"/>
+          <w:sz w:val="22"/>
+          <w:szCs w:val="22"/>
+          <w:lang w:val="en-US"/>
+        </w:rPr>
+        <w:t xml:space="preserve">Go the demo_n_api directory: </w:t>
+      </w:r>
+      <w:r>
+        <w:rPr>
+          <w:rFonts w:hint="default"/>
+          <w:sz w:val="22"/>
+          <w:szCs w:val="22"/>
+        </w:rPr>
+        <w:t>cd demo_n_api/</w:t>
+      </w:r>
+    </w:p>
+    <w:p>
+      <w:pPr>
+        <w:keepNext w:val="0"/>
+        <w:keepLines w:val="0"/>
+        <w:pageBreakBefore w:val="0"/>
+        <w:widowControl/>
+        <w:numPr>
+          <w:ilvl w:val="0"/>
+          <w:numId w:val="4"/>
+        </w:numPr>
+        <w:kinsoku/>
+        <w:wordWrap/>
+        <w:overflowPunct/>
+        <w:topLinePunct w:val="0"/>
+        <w:autoSpaceDE/>
+        <w:autoSpaceDN/>
+        <w:bidi w:val="0"/>
+        <w:adjustRightInd/>
+        <w:snapToGrid/>
+        <w:spacing w:line="360" w:lineRule="auto"/>
+        <w:ind w:left="418" w:leftChars="0" w:hanging="418" w:firstLineChars="0"/>
+        <w:jc w:val="left"/>
+        <w:textAlignment w:val="auto"/>
+        <w:rPr>
+          <w:rFonts w:hint="default"/>
+          <w:sz w:val="22"/>
+          <w:szCs w:val="22"/>
+        </w:rPr>
+      </w:pPr>
+      <w:r>
+        <w:rPr>
+          <w:rFonts w:hint="default"/>
+          <w:sz w:val="22"/>
+          <w:szCs w:val="22"/>
+        </w:rPr>
+        <w:t>Build Your Docker Image:</w:t>
+      </w:r>
+      <w:r>
+        <w:rPr>
+          <w:rFonts w:hint="default"/>
+          <w:sz w:val="22"/>
+          <w:szCs w:val="22"/>
+          <w:lang w:val="en-US"/>
+        </w:rPr>
+        <w:t xml:space="preserve"> </w:t>
+      </w:r>
+      <w:r>
+        <w:rPr>
+          <w:rFonts w:hint="default"/>
+          <w:sz w:val="22"/>
+          <w:szCs w:val="22"/>
+        </w:rPr>
+        <w:t>sudo docker compose up --build</w:t>
+      </w:r>
+    </w:p>
+    <w:p>
+      <w:pPr>
+        <w:keepNext w:val="0"/>
+        <w:keepLines w:val="0"/>
+        <w:pageBreakBefore w:val="0"/>
+        <w:widowControl/>
+        <w:numPr>
+          <w:ilvl w:val="0"/>
+          <w:numId w:val="4"/>
+        </w:numPr>
+        <w:kinsoku/>
+        <w:wordWrap/>
+        <w:overflowPunct/>
+        <w:topLinePunct w:val="0"/>
+        <w:autoSpaceDE/>
+        <w:autoSpaceDN/>
+        <w:bidi w:val="0"/>
+        <w:adjustRightInd/>
+        <w:snapToGrid/>
+        <w:spacing w:line="360" w:lineRule="auto"/>
+        <w:ind w:left="418" w:leftChars="0" w:hanging="418" w:firstLineChars="0"/>
+        <w:jc w:val="left"/>
+        <w:textAlignment w:val="auto"/>
+        <w:rPr>
+          <w:rFonts w:hint="default"/>
+          <w:sz w:val="22"/>
+          <w:szCs w:val="22"/>
+        </w:rPr>
+      </w:pPr>
+      <w:r>
+        <w:rPr>
+          <w:rFonts w:hint="default"/>
+          <w:sz w:val="22"/>
+          <w:szCs w:val="22"/>
+        </w:rPr>
+        <w:t>To shut down service: sudo docker compose down -v</w:t>
+      </w:r>
+    </w:p>
+    <w:p>
+      <w:pPr>
+        <w:keepNext w:val="0"/>
+        <w:keepLines w:val="0"/>
+        <w:pageBreakBefore w:val="0"/>
+        <w:widowControl/>
+        <w:numPr>
+          <w:ilvl w:val="0"/>
+          <w:numId w:val="4"/>
+        </w:numPr>
+        <w:kinsoku/>
+        <w:wordWrap/>
+        <w:overflowPunct/>
+        <w:topLinePunct w:val="0"/>
+        <w:autoSpaceDE/>
+        <w:autoSpaceDN/>
+        <w:bidi w:val="0"/>
+        <w:adjustRightInd/>
+        <w:snapToGrid/>
+        <w:spacing w:line="360" w:lineRule="auto"/>
+        <w:ind w:left="418" w:leftChars="0" w:hanging="418" w:firstLineChars="0"/>
+        <w:jc w:val="left"/>
+        <w:textAlignment w:val="auto"/>
+        <w:rPr>
+          <w:sz w:val="22"/>
+          <w:szCs w:val="22"/>
+        </w:rPr>
+      </w:pPr>
+      <w:r>
+        <w:rPr>
+          <w:rFonts w:hint="default"/>
+          <w:sz w:val="22"/>
+          <w:szCs w:val="22"/>
+          <w:lang w:val="en-US"/>
+        </w:rPr>
+        <w:t>Service will be available at: http://</w:t>
+      </w:r>
+      <w:r>
+        <w:rPr>
+          <w:rFonts w:hint="default"/>
+          <w:sz w:val="22"/>
+          <w:szCs w:val="22"/>
+        </w:rPr>
+        <w:t>34.163.137.242</w:t>
+      </w:r>
+      <w:r>
+        <w:rPr>
+          <w:rFonts w:hint="default"/>
+          <w:sz w:val="22"/>
+          <w:szCs w:val="22"/>
+          <w:lang w:val="en-US"/>
+        </w:rPr>
+        <w:t xml:space="preserve"> and http://</w:t>
+      </w:r>
+      <w:r>
+        <w:rPr>
+          <w:rFonts w:hint="default"/>
+          <w:sz w:val="22"/>
+          <w:szCs w:val="22"/>
+        </w:rPr>
+        <w:t>anstransl</w:t>
       </w:r>
       <w:bookmarkStart w:id="0" w:name="_GoBack"/>
       <w:bookmarkEnd w:id="0"/>
@@ -1404,272 +1671,24 @@
           <w:sz w:val="22"/>
           <w:szCs w:val="22"/>
         </w:rPr>
-        <w:t>ry</w:t>
-      </w:r>
-    </w:p>
-    <w:p>
-      <w:pPr>
-        <w:rPr>
-          <w:rFonts w:hint="default"/>
-          <w:sz w:val="22"/>
-          <w:szCs w:val="22"/>
-        </w:rPr>
-      </w:pPr>
-    </w:p>
-    <w:p>
-      <w:pPr>
-        <w:pStyle w:val="2"/>
-        <w:bidi w:val="0"/>
-        <w:rPr>
-          <w:rFonts w:hint="default"/>
-        </w:rPr>
-      </w:pPr>
-      <w:r>
-        <w:rPr>
-          <w:rFonts w:hint="default"/>
-        </w:rPr>
-        <w:t xml:space="preserve">Step </w:t>
-      </w:r>
-      <w:r>
-        <w:rPr>
-          <w:rFonts w:hint="default"/>
-          <w:lang w:val="en-US"/>
-        </w:rPr>
-        <w:t>4</w:t>
-      </w:r>
-      <w:r>
-        <w:rPr>
-          <w:rFonts w:hint="default"/>
-        </w:rPr>
-        <w:t xml:space="preserve">: </w:t>
-      </w:r>
-      <w:r>
-        <w:rPr>
-          <w:rFonts w:hint="default"/>
-          <w:lang w:val="en-US"/>
-        </w:rPr>
-        <w:t>Run the s</w:t>
-      </w:r>
-      <w:r>
-        <w:rPr>
-          <w:rFonts w:hint="default"/>
-        </w:rPr>
-        <w:t>ervice</w:t>
-      </w:r>
-    </w:p>
-    <w:p>
-      <w:pPr>
-        <w:numPr>
-          <w:numId w:val="0"/>
-        </w:numPr>
-        <w:rPr>
-          <w:rFonts w:hint="default"/>
-          <w:sz w:val="22"/>
-          <w:szCs w:val="22"/>
-        </w:rPr>
-      </w:pPr>
-    </w:p>
-    <w:p>
-      <w:pPr>
-        <w:keepNext w:val="0"/>
-        <w:keepLines w:val="0"/>
-        <w:pageBreakBefore w:val="0"/>
-        <w:widowControl/>
-        <w:numPr>
-          <w:ilvl w:val="0"/>
-          <w:numId w:val="4"/>
-        </w:numPr>
-        <w:kinsoku/>
-        <w:wordWrap/>
-        <w:overflowPunct/>
-        <w:topLinePunct w:val="0"/>
-        <w:autoSpaceDE/>
-        <w:autoSpaceDN/>
-        <w:bidi w:val="0"/>
-        <w:adjustRightInd/>
-        <w:snapToGrid/>
-        <w:spacing w:line="360" w:lineRule="auto"/>
-        <w:ind w:left="418" w:leftChars="0" w:hanging="418" w:firstLineChars="0"/>
-        <w:jc w:val="left"/>
-        <w:textAlignment w:val="auto"/>
-        <w:rPr>
-          <w:rFonts w:hint="default"/>
-          <w:sz w:val="22"/>
-          <w:szCs w:val="22"/>
-        </w:rPr>
-      </w:pPr>
-      <w:r>
-        <w:rPr>
-          <w:rFonts w:hint="default"/>
-          <w:sz w:val="22"/>
-          <w:szCs w:val="22"/>
-          <w:lang w:val="en-US"/>
-        </w:rPr>
-        <w:t xml:space="preserve">Go the demo_n_api directory: </w:t>
-      </w:r>
-      <w:r>
-        <w:rPr>
-          <w:rFonts w:hint="default"/>
-          <w:sz w:val="22"/>
-          <w:szCs w:val="22"/>
-        </w:rPr>
-        <w:t>cd demo_n_api/</w:t>
-      </w:r>
-    </w:p>
-    <w:p>
-      <w:pPr>
-        <w:keepNext w:val="0"/>
-        <w:keepLines w:val="0"/>
-        <w:pageBreakBefore w:val="0"/>
-        <w:widowControl/>
-        <w:numPr>
-          <w:ilvl w:val="0"/>
-          <w:numId w:val="4"/>
-        </w:numPr>
-        <w:kinsoku/>
-        <w:wordWrap/>
-        <w:overflowPunct/>
-        <w:topLinePunct w:val="0"/>
-        <w:autoSpaceDE/>
-        <w:autoSpaceDN/>
-        <w:bidi w:val="0"/>
-        <w:adjustRightInd/>
-        <w:snapToGrid/>
-        <w:spacing w:line="360" w:lineRule="auto"/>
-        <w:ind w:left="418" w:leftChars="0" w:hanging="418" w:firstLineChars="0"/>
-        <w:jc w:val="left"/>
-        <w:textAlignment w:val="auto"/>
-        <w:rPr>
-          <w:rFonts w:hint="default"/>
-          <w:sz w:val="22"/>
-          <w:szCs w:val="22"/>
-        </w:rPr>
-      </w:pPr>
-      <w:r>
-        <w:rPr>
-          <w:rFonts w:hint="default"/>
-          <w:sz w:val="22"/>
-          <w:szCs w:val="22"/>
-        </w:rPr>
-        <w:t>Build Your Docker Image:</w:t>
-      </w:r>
-      <w:r>
-        <w:rPr>
-          <w:rFonts w:hint="default"/>
-          <w:sz w:val="22"/>
-          <w:szCs w:val="22"/>
-          <w:lang w:val="en-US"/>
-        </w:rPr>
-        <w:t xml:space="preserve"> </w:t>
-      </w:r>
-      <w:r>
-        <w:rPr>
-          <w:rFonts w:hint="default"/>
-          <w:sz w:val="22"/>
-          <w:szCs w:val="22"/>
-        </w:rPr>
-        <w:t>sudo docker compose up --build</w:t>
-      </w:r>
-    </w:p>
-    <w:p>
-      <w:pPr>
-        <w:keepNext w:val="0"/>
-        <w:keepLines w:val="0"/>
-        <w:pageBreakBefore w:val="0"/>
-        <w:widowControl/>
-        <w:numPr>
-          <w:ilvl w:val="0"/>
-          <w:numId w:val="4"/>
-        </w:numPr>
-        <w:kinsoku/>
-        <w:wordWrap/>
-        <w:overflowPunct/>
-        <w:topLinePunct w:val="0"/>
-        <w:autoSpaceDE/>
-        <w:autoSpaceDN/>
-        <w:bidi w:val="0"/>
-        <w:adjustRightInd/>
-        <w:snapToGrid/>
-        <w:spacing w:line="360" w:lineRule="auto"/>
-        <w:ind w:left="418" w:leftChars="0" w:hanging="418" w:firstLineChars="0"/>
-        <w:jc w:val="left"/>
-        <w:textAlignment w:val="auto"/>
-        <w:rPr>
-          <w:rFonts w:hint="default"/>
-          <w:sz w:val="22"/>
-          <w:szCs w:val="22"/>
-        </w:rPr>
-      </w:pPr>
-      <w:r>
-        <w:rPr>
-          <w:rFonts w:hint="default"/>
-          <w:sz w:val="22"/>
-          <w:szCs w:val="22"/>
-        </w:rPr>
-        <w:t>To shut down service: sudo docker compose down -v</w:t>
-      </w:r>
-    </w:p>
-    <w:p>
-      <w:pPr>
-        <w:keepNext w:val="0"/>
-        <w:keepLines w:val="0"/>
-        <w:pageBreakBefore w:val="0"/>
-        <w:widowControl/>
-        <w:numPr>
-          <w:ilvl w:val="0"/>
-          <w:numId w:val="4"/>
-        </w:numPr>
-        <w:kinsoku/>
-        <w:wordWrap/>
-        <w:overflowPunct/>
-        <w:topLinePunct w:val="0"/>
-        <w:autoSpaceDE/>
-        <w:autoSpaceDN/>
-        <w:bidi w:val="0"/>
-        <w:adjustRightInd/>
-        <w:snapToGrid/>
-        <w:spacing w:line="360" w:lineRule="auto"/>
-        <w:ind w:left="418" w:leftChars="0" w:hanging="418" w:firstLineChars="0"/>
-        <w:jc w:val="left"/>
-        <w:textAlignment w:val="auto"/>
-        <w:rPr>
-          <w:sz w:val="22"/>
-          <w:szCs w:val="22"/>
-        </w:rPr>
-      </w:pPr>
-      <w:r>
-        <w:rPr>
-          <w:rFonts w:hint="default"/>
-          <w:sz w:val="22"/>
-          <w:szCs w:val="22"/>
-          <w:lang w:val="en-US"/>
-        </w:rPr>
-        <w:t>Service will be available at: http://</w:t>
-      </w:r>
-      <w:r>
-        <w:rPr>
-          <w:rFonts w:hint="default"/>
-          <w:sz w:val="22"/>
-          <w:szCs w:val="22"/>
-        </w:rPr>
-        <w:t>34.163.137.242</w:t>
-      </w:r>
-      <w:r>
-        <w:rPr>
-          <w:rFonts w:hint="default"/>
-          <w:sz w:val="22"/>
-          <w:szCs w:val="22"/>
-          <w:lang w:val="en-US"/>
-        </w:rPr>
-        <w:t xml:space="preserve"> and http://</w:t>
-      </w:r>
-      <w:r>
-        <w:rPr>
-          <w:rFonts w:hint="default"/>
-          <w:sz w:val="22"/>
-          <w:szCs w:val="22"/>
-        </w:rPr>
-        <w:t>anstranslation.ddns.net</w:t>
+        <w:t>ation</w:t>
+      </w:r>
+      <w:r>
+        <w:rPr>
+          <w:rFonts w:hint="default"/>
+          <w:sz w:val="22"/>
+          <w:szCs w:val="22"/>
+          <w:lang w:val="en-US"/>
+        </w:rPr>
+        <w:t>2</w:t>
+      </w:r>
+      <w:r>
+        <w:rPr>
+          <w:rFonts w:hint="default"/>
+          <w:sz w:val="22"/>
+          <w:szCs w:val="22"/>
+        </w:rPr>
+        <w:t>.ddns.net</w:t>
       </w:r>
       <w:r>
         <w:rPr>
@@ -2104,7 +2123,7 @@
     <w:lsdException w:qFormat="1" w:unhideWhenUsed="0" w:uiPriority="0" w:semiHidden="0" w:name="Title"/>
     <w:lsdException w:unhideWhenUsed="0" w:uiPriority="0" w:semiHidden="0" w:name="Closing"/>
     <w:lsdException w:unhideWhenUsed="0" w:uiPriority="0" w:semiHidden="0" w:name="Signature"/>
-    <w:lsdException w:unhideWhenUsed="0" w:uiPriority="0" w:name="Default Paragraph Font"/>
+    <w:lsdException w:qFormat="1" w:unhideWhenUsed="0" w:uiPriority="0" w:name="Default Paragraph Font"/>
     <w:lsdException w:unhideWhenUsed="0" w:uiPriority="0" w:semiHidden="0" w:name="Body Text"/>
     <w:lsdException w:unhideWhenUsed="0" w:uiPriority="0" w:semiHidden="0" w:name="Body Text Indent"/>
     <w:lsdException w:unhideWhenUsed="0" w:uiPriority="0" w:semiHidden="0" w:name="List Continue"/>
@@ -2359,6 +2378,7 @@
   <w:style w:type="character" w:default="1" w:styleId="5">
     <w:name w:val="Default Paragraph Font"/>
     <w:semiHidden/>
+    <w:qFormat/>
     <w:uiPriority w:val="0"/>
   </w:style>
   <w:style w:type="table" w:default="1" w:styleId="6">

</xml_diff>

<commit_message>
mod Readme, google cloud doc
</commit_message>
<xml_diff>
--- a/docs/Google_cloud_and_demo_n_api_documentation.docx
+++ b/docs/Google_cloud_and_demo_n_api_documentation.docx
@@ -1447,6 +1447,8 @@
         </w:rPr>
         <w:t>ervice</w:t>
       </w:r>
+      <w:bookmarkStart w:id="0" w:name="_GoBack"/>
+      <w:bookmarkEnd w:id="0"/>
     </w:p>
     <w:p>
       <w:pPr>
@@ -1636,42 +1638,15 @@
           <w:szCs w:val="22"/>
           <w:lang w:val="en-US"/>
         </w:rPr>
-        <w:t>Service will be available at: http://</w:t>
-      </w:r>
-      <w:r>
-        <w:rPr>
-          <w:rFonts w:hint="default"/>
-          <w:sz w:val="22"/>
-          <w:szCs w:val="22"/>
-        </w:rPr>
-        <w:t>34.163.137.242</w:t>
-      </w:r>
-      <w:r>
-        <w:rPr>
-          <w:rFonts w:hint="default"/>
-          <w:sz w:val="22"/>
-          <w:szCs w:val="22"/>
-          <w:lang w:val="en-US"/>
-        </w:rPr>
-        <w:t xml:space="preserve"> and http://</w:t>
-      </w:r>
-      <w:r>
-        <w:rPr>
-          <w:rFonts w:hint="default"/>
-          <w:sz w:val="22"/>
-          <w:szCs w:val="22"/>
-        </w:rPr>
-        <w:t>anstransl</w:t>
-      </w:r>
-      <w:bookmarkStart w:id="0" w:name="_GoBack"/>
-      <w:bookmarkEnd w:id="0"/>
-      <w:r>
-        <w:rPr>
-          <w:rFonts w:hint="default"/>
-          <w:sz w:val="22"/>
-          <w:szCs w:val="22"/>
-        </w:rPr>
-        <w:t>ation</w:t>
+        <w:t>Service will be available at: http://34.163.79.207 and http://</w:t>
+      </w:r>
+      <w:r>
+        <w:rPr>
+          <w:rFonts w:hint="default"/>
+          <w:sz w:val="22"/>
+          <w:szCs w:val="22"/>
+        </w:rPr>
+        <w:t>anstranslation</w:t>
       </w:r>
       <w:r>
         <w:rPr>

</xml_diff>